<commit_message>
Updated text in data models
</commit_message>
<xml_diff>
--- a/documentation/DataManager/Arrowhead Historian Service G4.0 IDD.docx
+++ b/documentation/DataManager/Arrowhead Historian Service G4.0 IDD.docx
@@ -146,7 +146,7 @@
         <mc:AlternateContent>
           <mc:Choice Requires="wps">
             <w:drawing>
-              <wp:anchor distT="0" distB="0" distL="0" distR="0" simplePos="0" relativeHeight="251657728" behindDoc="1" locked="0" layoutInCell="1" allowOverlap="1" wp14:anchorId="22865896" wp14:editId="17013D80">
+              <wp:anchor distT="0" distB="0" distL="0" distR="0" simplePos="0" relativeHeight="251657728" behindDoc="1" locked="0" layoutInCell="1" allowOverlap="1" wp14:anchorId="30676069" wp14:editId="08EA6700">
                 <wp:simplePos x="0" y="0"/>
                 <wp:positionH relativeFrom="column">
                   <wp:posOffset>0</wp:posOffset>
@@ -312,7 +312,7 @@
           </mc:Choice>
           <mc:Fallback>
             <w:pict>
-              <v:shapetype w14:anchorId="22865896" id="_x0000_t202" coordsize="21600,21600" o:spt="202" path="m,l,21600r21600,l21600,xe">
+              <v:shapetype w14:anchorId="30676069" id="_x0000_t202" coordsize="21600,21600" o:spt="202" path="m,l,21600r21600,l21600,xe">
                 <v:stroke joinstyle="miter"/>
                 <v:path gradientshapeok="t" o:connecttype="rect"/>
               </v:shapetype>
@@ -474,20 +474,15 @@
         <w:t xml:space="preserve">CoAP or </w:t>
       </w:r>
       <w:proofErr w:type="spellStart"/>
-      <w:proofErr w:type="gramStart"/>
       <w:r>
         <w:t>CoAPS</w:t>
       </w:r>
       <w:proofErr w:type="spellEnd"/>
       <w:r>
-        <w:t xml:space="preserve">,  </w:t>
-      </w:r>
-      <w:r>
-        <w:t>therefore</w:t>
-      </w:r>
-      <w:proofErr w:type="gramEnd"/>
-      <w:r>
-        <w:t xml:space="preserve"> the related CP is valid. </w:t>
+        <w:t xml:space="preserve">, </w:t>
+      </w:r>
+      <w:r>
+        <w:t xml:space="preserve">therefore the related CP is valid. </w:t>
       </w:r>
     </w:p>
     <w:p>
@@ -549,11 +544,11 @@
         <w:tblLook w:val="04A0" w:firstRow="1" w:lastRow="0" w:firstColumn="1" w:lastColumn="0" w:noHBand="0" w:noVBand="1"/>
       </w:tblPr>
       <w:tblGrid>
-        <w:gridCol w:w="1496"/>
-        <w:gridCol w:w="2979"/>
+        <w:gridCol w:w="1472"/>
+        <w:gridCol w:w="3068"/>
         <w:gridCol w:w="1060"/>
-        <w:gridCol w:w="1888"/>
-        <w:gridCol w:w="2167"/>
+        <w:gridCol w:w="1856"/>
+        <w:gridCol w:w="2134"/>
       </w:tblGrid>
       <w:tr>
         <w:tc>
@@ -691,7 +686,10 @@
               <w:t>“/</w:t>
             </w:r>
             <w:r>
-              <w:t>storage/{</w:t>
+              <w:t>historian</w:t>
+            </w:r>
+            <w:r>
+              <w:t>/{</w:t>
             </w:r>
             <w:proofErr w:type="spellStart"/>
             <w:r>
@@ -827,7 +825,15 @@
               <w:pStyle w:val="BodyText"/>
             </w:pPr>
             <w:r>
-              <w:t>“/storage/{</w:t>
+              <w:t>“/</w:t>
+            </w:r>
+            <w:r>
+              <w:t>historian</w:t>
+            </w:r>
+            <w:bookmarkStart w:id="2" w:name="_GoBack"/>
+            <w:bookmarkEnd w:id="2"/>
+            <w:r>
+              <w:t>/{</w:t>
             </w:r>
             <w:proofErr w:type="spellStart"/>
             <w:r>
@@ -945,14 +951,14 @@
           <w:lang w:val="en-US"/>
         </w:rPr>
       </w:pPr>
-      <w:bookmarkStart w:id="2" w:name="_Toc377455182"/>
+      <w:bookmarkStart w:id="3" w:name="_Toc377455182"/>
       <w:r>
         <w:rPr>
           <w:lang w:val="en-US"/>
         </w:rPr>
         <w:t>Information Model</w:t>
       </w:r>
-      <w:bookmarkEnd w:id="2"/>
+      <w:bookmarkEnd w:id="3"/>
     </w:p>
     <w:p>
       <w:pPr>
@@ -1019,6 +1025,17 @@
       </w:r>
       <w:proofErr w:type="spellEnd"/>
       <w:r>
+        <w:t xml:space="preserve"> encapsulated in the </w:t>
+      </w:r>
+      <w:proofErr w:type="spellStart"/>
+      <w:r>
+        <w:t>SigML</w:t>
+      </w:r>
+      <w:proofErr w:type="spellEnd"/>
+      <w:r>
+        <w:t xml:space="preserve"> format</w:t>
+      </w:r>
+      <w:r>
         <w:t xml:space="preserve">. </w:t>
       </w:r>
       <w:r>
@@ -1034,10 +1051,7 @@
         <w:t xml:space="preserve"> </w:t>
       </w:r>
       <w:r>
-        <w:t>Retrieve</w:t>
-      </w:r>
-      <w:r>
-        <w:t xml:space="preserve"> </w:t>
+        <w:t xml:space="preserve">Retrieve </w:t>
       </w:r>
       <w:r>
         <w:t>request is a simple HTTP</w:t>
@@ -1051,6 +1065,169 @@
     </w:p>
     <w:p>
       <w:pPr>
+        <w:pStyle w:val="BodyText"/>
+      </w:pPr>
+    </w:p>
+    <w:p>
+      <w:pPr>
+        <w:pStyle w:val="BodyText"/>
+      </w:pPr>
+      <w:proofErr w:type="spellStart"/>
+      <w:r>
+        <w:t>SigML</w:t>
+      </w:r>
+      <w:proofErr w:type="spellEnd"/>
+      <w:r>
+        <w:t xml:space="preserve"> moves the </w:t>
+      </w:r>
+      <w:proofErr w:type="spellStart"/>
+      <w:r>
+        <w:rPr>
+          <w:i/>
+        </w:rPr>
+        <w:t>bn</w:t>
+      </w:r>
+      <w:proofErr w:type="spellEnd"/>
+      <w:r>
+        <w:t xml:space="preserve">, </w:t>
+      </w:r>
+      <w:proofErr w:type="spellStart"/>
+      <w:r>
+        <w:rPr>
+          <w:i/>
+        </w:rPr>
+        <w:t>bt</w:t>
+      </w:r>
+      <w:proofErr w:type="spellEnd"/>
+      <w:r>
+        <w:t xml:space="preserve">, </w:t>
+      </w:r>
+      <w:proofErr w:type="spellStart"/>
+      <w:r>
+        <w:rPr>
+          <w:i/>
+        </w:rPr>
+        <w:t>bu</w:t>
+      </w:r>
+      <w:proofErr w:type="spellEnd"/>
+      <w:r>
+        <w:rPr>
+          <w:i/>
+        </w:rPr>
+        <w:t xml:space="preserve">, </w:t>
+      </w:r>
+      <w:proofErr w:type="gramStart"/>
+      <w:r>
+        <w:t xml:space="preserve">and </w:t>
+      </w:r>
+      <w:r>
+        <w:rPr>
+          <w:i/>
+        </w:rPr>
+        <w:t xml:space="preserve"> </w:t>
+      </w:r>
+      <w:proofErr w:type="spellStart"/>
+      <w:r>
+        <w:rPr>
+          <w:i/>
+        </w:rPr>
+        <w:t>bver</w:t>
+      </w:r>
+      <w:proofErr w:type="spellEnd"/>
+      <w:proofErr w:type="gramEnd"/>
+      <w:r>
+        <w:t xml:space="preserve"> tags from </w:t>
+      </w:r>
+      <w:proofErr w:type="spellStart"/>
+      <w:r>
+        <w:t>SenML</w:t>
+      </w:r>
+      <w:proofErr w:type="spellEnd"/>
+      <w:r>
+        <w:t xml:space="preserve"> into the </w:t>
+      </w:r>
+      <w:proofErr w:type="spellStart"/>
+      <w:r>
+        <w:t>the</w:t>
+      </w:r>
+      <w:proofErr w:type="spellEnd"/>
+      <w:r>
+        <w:t xml:space="preserve"> </w:t>
+      </w:r>
+      <w:proofErr w:type="spellStart"/>
+      <w:r>
+        <w:t>SigML</w:t>
+      </w:r>
+      <w:proofErr w:type="spellEnd"/>
+      <w:r>
+        <w:t xml:space="preserve"> header</w:t>
+      </w:r>
+      <w:r>
+        <w:t xml:space="preserve">. </w:t>
+      </w:r>
+      <w:r>
+        <w:t xml:space="preserve"> The </w:t>
+      </w:r>
+      <w:proofErr w:type="spellStart"/>
+      <w:r>
+        <w:t>SenML</w:t>
+      </w:r>
+      <w:proofErr w:type="spellEnd"/>
+      <w:r>
+        <w:t xml:space="preserve"> array of JSON objects are stored in the </w:t>
+      </w:r>
+      <w:proofErr w:type="spellStart"/>
+      <w:r>
+        <w:rPr>
+          <w:i/>
+        </w:rPr>
+        <w:t>sml</w:t>
+      </w:r>
+      <w:proofErr w:type="spellEnd"/>
+      <w:r>
+        <w:t xml:space="preserve"> tag.</w:t>
+      </w:r>
+      <w:r>
+        <w:t xml:space="preserve"> The only allowed </w:t>
+      </w:r>
+      <w:proofErr w:type="spellStart"/>
+      <w:r>
+        <w:t>SenML</w:t>
+      </w:r>
+      <w:proofErr w:type="spellEnd"/>
+      <w:r>
+        <w:t xml:space="preserve"> tags allowed in the </w:t>
+      </w:r>
+      <w:proofErr w:type="spellStart"/>
+      <w:r>
+        <w:t>sml</w:t>
+      </w:r>
+      <w:proofErr w:type="spellEnd"/>
+      <w:r>
+        <w:t xml:space="preserve"> tag are “n” tags.</w:t>
+      </w:r>
+      <w:r>
+        <w:t xml:space="preserve"> This approach simplifies passing messages since </w:t>
+      </w:r>
+      <w:proofErr w:type="spellStart"/>
+      <w:r>
+        <w:t>SigML</w:t>
+      </w:r>
+      <w:proofErr w:type="spellEnd"/>
+      <w:r>
+        <w:t xml:space="preserve"> is encoded </w:t>
+      </w:r>
+      <w:proofErr w:type="gramStart"/>
+      <w:r>
+        <w:t>as  a</w:t>
+      </w:r>
+      <w:proofErr w:type="gramEnd"/>
+      <w:r>
+        <w:t xml:space="preserve"> JSON object instead of a JSON array.</w:t>
+      </w:r>
+    </w:p>
+    <w:p>
+      <w:pPr>
         <w:pStyle w:val="Heading1"/>
         <w:rPr>
           <w:lang w:val="en-US"/>
@@ -1091,6 +1268,38 @@
         <w:t>SensorData</w:t>
       </w:r>
       <w:proofErr w:type="spellEnd"/>
+      <w:r>
+        <w:rPr>
+          <w:lang w:val="en-US"/>
+        </w:rPr>
+        <w:t xml:space="preserve"> </w:t>
+      </w:r>
+      <w:r>
+        <w:rPr>
+          <w:lang w:val="en-US"/>
+        </w:rPr>
+        <w:t>Store</w:t>
+      </w:r>
+      <w:r>
+        <w:rPr>
+          <w:lang w:val="en-US"/>
+        </w:rPr>
+        <w:t xml:space="preserve">- </w:t>
+      </w:r>
+      <w:proofErr w:type="spellStart"/>
+      <w:r>
+        <w:rPr>
+          <w:lang w:val="en-US"/>
+        </w:rPr>
+        <w:t>SigML</w:t>
+      </w:r>
+      <w:proofErr w:type="spellEnd"/>
+      <w:r>
+        <w:rPr>
+          <w:lang w:val="en-US"/>
+        </w:rPr>
+        <w:t xml:space="preserve"> request</w:t>
+      </w:r>
     </w:p>
     <w:p>
       <w:pPr>
@@ -1112,7 +1321,91 @@
           <w:szCs w:val="22"/>
           <w:lang w:val="en-US" w:eastAsia="en-US"/>
         </w:rPr>
-        <w:t>[</w:t>
+        <w:t>{</w:t>
+      </w:r>
+      <w:r>
+        <w:rPr>
+          <w:rFonts w:eastAsia="MS PGothic" w:cs="Lucida Grande"/>
+          <w:szCs w:val="22"/>
+          <w:lang w:val="en-US" w:eastAsia="en-US"/>
+        </w:rPr>
+        <w:t>“p”: 0,</w:t>
+      </w:r>
+      <w:r>
+        <w:rPr>
+          <w:rFonts w:eastAsia="MS PGothic" w:cs="Lucida Grande"/>
+          <w:szCs w:val="22"/>
+          <w:lang w:val="en-US" w:eastAsia="en-US"/>
+        </w:rPr>
+        <w:br/>
+        <w:t xml:space="preserve">  </w:t>
+      </w:r>
+      <w:r>
+        <w:rPr>
+          <w:rFonts w:eastAsia="MS PGothic" w:cs="Lucida Grande"/>
+          <w:szCs w:val="22"/>
+          <w:lang w:val="en-US" w:eastAsia="en-US"/>
+        </w:rPr>
+        <w:t>"</w:t>
+      </w:r>
+      <w:proofErr w:type="spellStart"/>
+      <w:r>
+        <w:rPr>
+          <w:rFonts w:eastAsia="MS PGothic" w:cs="Lucida Grande"/>
+          <w:szCs w:val="22"/>
+          <w:lang w:val="en-US" w:eastAsia="en-US"/>
+        </w:rPr>
+        <w:t>bn</w:t>
+      </w:r>
+      <w:proofErr w:type="spellEnd"/>
+      <w:r>
+        <w:rPr>
+          <w:rFonts w:eastAsia="MS PGothic" w:cs="Lucida Grande"/>
+          <w:szCs w:val="22"/>
+          <w:lang w:val="en-US" w:eastAsia="en-US"/>
+        </w:rPr>
+        <w:t>":"</w:t>
+      </w:r>
+      <w:r>
+        <w:rPr>
+          <w:rFonts w:eastAsia="MS PGothic" w:cs="Lucida Grande"/>
+          <w:szCs w:val="22"/>
+          <w:lang w:val="en-US" w:eastAsia="en-US"/>
+        </w:rPr>
+        <w:t xml:space="preserve"> </w:t>
+      </w:r>
+      <w:r>
+        <w:rPr>
+          <w:rFonts w:eastAsia="MS PGothic" w:cs="Lucida Grande"/>
+          <w:szCs w:val="22"/>
+          <w:lang w:val="en-US" w:eastAsia="en-US"/>
+        </w:rPr>
+        <w:t>Temp-sensor-3624-2342</w:t>
+      </w:r>
+      <w:r>
+        <w:rPr>
+          <w:rFonts w:eastAsia="MS PGothic" w:cs="Lucida Grande"/>
+          <w:szCs w:val="22"/>
+          <w:lang w:val="en-US" w:eastAsia="en-US"/>
+        </w:rPr>
+        <w:t>",</w:t>
+      </w:r>
+      <w:r>
+        <w:rPr>
+          <w:rFonts w:eastAsia="MS PGothic" w:cs="Lucida Grande"/>
+          <w:szCs w:val="22"/>
+          <w:lang w:val="en-US" w:eastAsia="en-US"/>
+        </w:rPr>
+        <w:br/>
+        <w:t xml:space="preserve">  </w:t>
+      </w:r>
+      <w:r>
+        <w:rPr>
+          <w:rFonts w:eastAsia="MS PGothic" w:cs="Lucida Grande"/>
+          <w:szCs w:val="22"/>
+          <w:lang w:val="en-US" w:eastAsia="en-US"/>
+        </w:rPr>
+        <w:t>"bt":1.276020076001e+09,</w:t>
       </w:r>
     </w:p>
     <w:p>
@@ -1135,82 +1428,51 @@
           <w:szCs w:val="22"/>
           <w:lang w:val="en-US" w:eastAsia="en-US"/>
         </w:rPr>
-        <w:t xml:space="preserve">   </w:t>
-      </w:r>
+        <w:t xml:space="preserve">  “</w:t>
+      </w:r>
+      <w:proofErr w:type="spellStart"/>
       <w:r>
         <w:rPr>
           <w:rFonts w:eastAsia="MS PGothic" w:cs="Lucida Grande"/>
           <w:szCs w:val="22"/>
           <w:lang w:val="en-US" w:eastAsia="en-US"/>
         </w:rPr>
-        <w:t>{"bn":"urn:</w:t>
-      </w:r>
+        <w:t>bu</w:t>
+      </w:r>
+      <w:proofErr w:type="spellEnd"/>
       <w:r>
         <w:rPr>
           <w:rFonts w:eastAsia="MS PGothic" w:cs="Lucida Grande"/>
           <w:szCs w:val="22"/>
           <w:lang w:val="en-US" w:eastAsia="en-US"/>
         </w:rPr>
-        <w:t>sys:</w:t>
-      </w:r>
-      <w:proofErr w:type="gramStart"/>
+        <w:t>":"</w:t>
+      </w:r>
       <w:r>
         <w:rPr>
           <w:rFonts w:eastAsia="MS PGothic" w:cs="Lucida Grande"/>
           <w:szCs w:val="22"/>
           <w:lang w:val="en-US" w:eastAsia="en-US"/>
         </w:rPr>
-        <w:t>name</w:t>
-      </w:r>
+        <w:t xml:space="preserve"> </w:t>
+      </w:r>
+      <w:proofErr w:type="spellStart"/>
       <w:r>
         <w:rPr>
           <w:rFonts w:eastAsia="MS PGothic" w:cs="Lucida Grande"/>
           <w:szCs w:val="22"/>
           <w:lang w:val="en-US" w:eastAsia="en-US"/>
         </w:rPr>
-        <w:t>:</w:t>
-      </w:r>
+        <w:t>degC</w:t>
+      </w:r>
+      <w:proofErr w:type="spellEnd"/>
       <w:r>
         <w:rPr>
           <w:rFonts w:eastAsia="MS PGothic" w:cs="Lucida Grande"/>
           <w:szCs w:val="22"/>
           <w:lang w:val="en-US" w:eastAsia="en-US"/>
         </w:rPr>
-        <w:t>Temp</w:t>
-      </w:r>
-      <w:proofErr w:type="gramEnd"/>
-      <w:r>
-        <w:rPr>
-          <w:rFonts w:eastAsia="MS PGothic" w:cs="Lucida Grande"/>
-          <w:szCs w:val="22"/>
-          <w:lang w:val="en-US" w:eastAsia="en-US"/>
-        </w:rPr>
-        <w:t>-sensor-3624-2342</w:t>
-      </w:r>
-      <w:r>
-        <w:rPr>
-          <w:rFonts w:eastAsia="MS PGothic" w:cs="Lucida Grande"/>
-          <w:szCs w:val="22"/>
-          <w:lang w:val="en-US" w:eastAsia="en-US"/>
-        </w:rPr>
-        <w:t>",</w:t>
-      </w:r>
-      <w:r>
-        <w:rPr>
-          <w:rFonts w:eastAsia="MS PGothic" w:cs="Lucida Grande"/>
-          <w:szCs w:val="22"/>
-          <w:lang w:val="en-US" w:eastAsia="en-US"/>
-        </w:rPr>
-        <w:br/>
-        <w:t xml:space="preserve">     </w:t>
-      </w:r>
-      <w:r>
-        <w:rPr>
-          <w:rFonts w:eastAsia="MS PGothic" w:cs="Lucida Grande"/>
-          <w:szCs w:val="22"/>
-          <w:lang w:val="en-US" w:eastAsia="en-US"/>
-        </w:rPr>
-        <w:t>"bt":1.276020076001e+09,</w:t>
+        <w:t xml:space="preserve"> ","bver":5,</w:t>
       </w:r>
     </w:p>
     <w:p>
@@ -1233,16 +1495,36 @@
           <w:szCs w:val="22"/>
           <w:lang w:val="en-US" w:eastAsia="en-US"/>
         </w:rPr>
-        <w:t xml:space="preserve">     </w:t>
-      </w:r>
+        <w:t xml:space="preserve">  “</w:t>
+      </w:r>
+      <w:proofErr w:type="spellStart"/>
       <w:r>
         <w:rPr>
           <w:rFonts w:eastAsia="MS PGothic" w:cs="Lucida Grande"/>
           <w:szCs w:val="22"/>
           <w:lang w:val="en-US" w:eastAsia="en-US"/>
         </w:rPr>
-        <w:t>"bu":"A","bver":5,</w:t>
-      </w:r>
+        <w:t>sml</w:t>
+      </w:r>
+      <w:proofErr w:type="spellEnd"/>
+      <w:proofErr w:type="gramStart"/>
+      <w:r>
+        <w:rPr>
+          <w:rFonts w:eastAsia="MS PGothic" w:cs="Lucida Grande"/>
+          <w:szCs w:val="22"/>
+          <w:lang w:val="en-US" w:eastAsia="en-US"/>
+        </w:rPr>
+        <w:t>”:</w:t>
+      </w:r>
+      <w:r>
+        <w:rPr>
+          <w:rFonts w:eastAsia="MS PGothic" w:cs="Lucida Grande"/>
+          <w:szCs w:val="22"/>
+          <w:lang w:val="en-US" w:eastAsia="en-US"/>
+        </w:rPr>
+        <w:t>[</w:t>
+      </w:r>
+      <w:proofErr w:type="gramEnd"/>
     </w:p>
     <w:p>
       <w:pPr>
@@ -1264,15 +1546,65 @@
           <w:szCs w:val="22"/>
           <w:lang w:val="en-US" w:eastAsia="en-US"/>
         </w:rPr>
-        <w:t xml:space="preserve">     </w:t>
-      </w:r>
+        <w:t xml:space="preserve">     {"</w:t>
+      </w:r>
+      <w:proofErr w:type="spellStart"/>
       <w:r>
         <w:rPr>
           <w:rFonts w:eastAsia="MS PGothic" w:cs="Lucida Grande"/>
           <w:szCs w:val="22"/>
           <w:lang w:val="en-US" w:eastAsia="en-US"/>
         </w:rPr>
-        <w:t>"n":"voltage","u":"V","v":120.1},</w:t>
+        <w:t>n":"</w:t>
+      </w:r>
+      <w:r>
+        <w:rPr>
+          <w:rFonts w:eastAsia="MS PGothic" w:cs="Lucida Grande"/>
+          <w:szCs w:val="22"/>
+          <w:lang w:val="en-US" w:eastAsia="en-US"/>
+        </w:rPr>
+        <w:t>temp</w:t>
+      </w:r>
+      <w:proofErr w:type="spellEnd"/>
+      <w:r>
+        <w:rPr>
+          <w:rFonts w:eastAsia="MS PGothic" w:cs="Lucida Grande"/>
+          <w:szCs w:val="22"/>
+          <w:lang w:val="en-US" w:eastAsia="en-US"/>
+        </w:rPr>
+        <w:t xml:space="preserve">", </w:t>
+      </w:r>
+      <w:r>
+        <w:rPr>
+          <w:rFonts w:eastAsia="MS PGothic" w:cs="Lucida Grande"/>
+          <w:szCs w:val="22"/>
+          <w:lang w:val="en-US" w:eastAsia="en-US"/>
+        </w:rPr>
+        <w:t>“</w:t>
+      </w:r>
+      <w:r>
+        <w:rPr>
+          <w:rFonts w:eastAsia="MS PGothic" w:cs="Lucida Grande"/>
+          <w:szCs w:val="22"/>
+          <w:lang w:val="en-US" w:eastAsia="en-US"/>
+        </w:rPr>
+        <w:t>v":</w:t>
+      </w:r>
+      <w:r>
+        <w:rPr>
+          <w:rFonts w:eastAsia="MS PGothic" w:cs="Lucida Grande"/>
+          <w:szCs w:val="22"/>
+          <w:lang w:val="en-US" w:eastAsia="en-US"/>
+        </w:rPr>
+        <w:t>22.3</w:t>
+      </w:r>
+      <w:r>
+        <w:rPr>
+          <w:rFonts w:eastAsia="MS PGothic" w:cs="Lucida Grande"/>
+          <w:szCs w:val="22"/>
+          <w:lang w:val="en-US" w:eastAsia="en-US"/>
+        </w:rPr>
+        <w:t>},</w:t>
       </w:r>
     </w:p>
     <w:p>
@@ -1295,43 +1627,65 @@
           <w:szCs w:val="22"/>
           <w:lang w:val="en-US" w:eastAsia="en-US"/>
         </w:rPr>
-        <w:t xml:space="preserve">  </w:t>
-      </w:r>
+        <w:t xml:space="preserve">     {"</w:t>
+      </w:r>
+      <w:proofErr w:type="spellStart"/>
       <w:r>
         <w:rPr>
           <w:rFonts w:eastAsia="MS PGothic" w:cs="Lucida Grande"/>
           <w:szCs w:val="22"/>
           <w:lang w:val="en-US" w:eastAsia="en-US"/>
         </w:rPr>
-        <w:t xml:space="preserve"> {"</w:t>
-      </w:r>
-      <w:proofErr w:type="spellStart"/>
+        <w:t>n":"</w:t>
+      </w:r>
       <w:r>
         <w:rPr>
           <w:rFonts w:eastAsia="MS PGothic" w:cs="Lucida Grande"/>
           <w:szCs w:val="22"/>
           <w:lang w:val="en-US" w:eastAsia="en-US"/>
         </w:rPr>
-        <w:t>n":"current","t</w:t>
+        <w:t>temp</w:t>
       </w:r>
       <w:proofErr w:type="spellEnd"/>
-      <w:proofErr w:type="gramStart"/>
       <w:r>
         <w:rPr>
           <w:rFonts w:eastAsia="MS PGothic" w:cs="Lucida Grande"/>
           <w:szCs w:val="22"/>
           <w:lang w:val="en-US" w:eastAsia="en-US"/>
         </w:rPr>
-        <w:t>":-</w:t>
-      </w:r>
-      <w:proofErr w:type="gramEnd"/>
+        <w:t>",</w:t>
+      </w:r>
       <w:r>
         <w:rPr>
           <w:rFonts w:eastAsia="MS PGothic" w:cs="Lucida Grande"/>
           <w:szCs w:val="22"/>
           <w:lang w:val="en-US" w:eastAsia="en-US"/>
         </w:rPr>
-        <w:t>5,"v":1.2},</w:t>
+        <w:t xml:space="preserve"> </w:t>
+      </w:r>
+      <w:r>
+        <w:rPr>
+          <w:rFonts w:eastAsia="MS PGothic" w:cs="Lucida Grande"/>
+          <w:szCs w:val="22"/>
+          <w:lang w:val="en-US" w:eastAsia="en-US"/>
+        </w:rPr>
+        <w:t>"v":</w:t>
+      </w:r>
+      <w:r>
+        <w:rPr>
+          <w:rFonts w:eastAsia="MS PGothic" w:cs="Lucida Grande"/>
+          <w:szCs w:val="22"/>
+          <w:lang w:val="en-US" w:eastAsia="en-US"/>
+        </w:rPr>
+        <w:t>22.3 “t”: -5</w:t>
+      </w:r>
+      <w:r>
+        <w:rPr>
+          <w:rFonts w:eastAsia="MS PGothic" w:cs="Lucida Grande"/>
+          <w:szCs w:val="22"/>
+          <w:lang w:val="en-US" w:eastAsia="en-US"/>
+        </w:rPr>
+        <w:t>}</w:t>
       </w:r>
     </w:p>
     <w:p>
@@ -1362,35 +1716,7 @@
           <w:szCs w:val="22"/>
           <w:lang w:val="en-US" w:eastAsia="en-US"/>
         </w:rPr>
-        <w:t>{"</w:t>
-      </w:r>
-      <w:proofErr w:type="spellStart"/>
-      <w:r>
-        <w:rPr>
-          <w:rFonts w:eastAsia="MS PGothic" w:cs="Lucida Grande"/>
-          <w:szCs w:val="22"/>
-          <w:lang w:val="en-US" w:eastAsia="en-US"/>
-        </w:rPr>
-        <w:t>n":"current","t</w:t>
-      </w:r>
-      <w:proofErr w:type="spellEnd"/>
-      <w:proofErr w:type="gramStart"/>
-      <w:r>
-        <w:rPr>
-          <w:rFonts w:eastAsia="MS PGothic" w:cs="Lucida Grande"/>
-          <w:szCs w:val="22"/>
-          <w:lang w:val="en-US" w:eastAsia="en-US"/>
-        </w:rPr>
-        <w:t>":-</w:t>
-      </w:r>
-      <w:proofErr w:type="gramEnd"/>
-      <w:r>
-        <w:rPr>
-          <w:rFonts w:eastAsia="MS PGothic" w:cs="Lucida Grande"/>
-          <w:szCs w:val="22"/>
-          <w:lang w:val="en-US" w:eastAsia="en-US"/>
-        </w:rPr>
-        <w:t>4,"v":1.3},</w:t>
+        <w:t>]</w:t>
       </w:r>
     </w:p>
     <w:p>
@@ -1413,43 +1739,61 @@
           <w:szCs w:val="22"/>
           <w:lang w:val="en-US" w:eastAsia="en-US"/>
         </w:rPr>
-        <w:t xml:space="preserve">   </w:t>
-      </w:r>
-      <w:r>
-        <w:rPr>
-          <w:rFonts w:eastAsia="MS PGothic" w:cs="Lucida Grande"/>
-          <w:szCs w:val="22"/>
-          <w:lang w:val="en-US" w:eastAsia="en-US"/>
-        </w:rPr>
-        <w:t>{"</w:t>
+        <w:t>}</w:t>
+      </w:r>
+    </w:p>
+    <w:p>
+      <w:pPr>
+        <w:pStyle w:val="Heading1"/>
+        <w:rPr>
+          <w:lang w:val="en-US"/>
+        </w:rPr>
+      </w:pPr>
+      <w:r>
+        <w:rPr>
+          <w:lang w:val="en-US"/>
+        </w:rPr>
+        <w:t>3.</w:t>
+      </w:r>
+      <w:r>
+        <w:rPr>
+          <w:lang w:val="en-US"/>
+        </w:rPr>
+        <w:t>2</w:t>
+      </w:r>
+      <w:r>
+        <w:rPr>
+          <w:lang w:val="en-US"/>
+        </w:rPr>
+        <w:t xml:space="preserve">. </w:t>
       </w:r>
       <w:proofErr w:type="spellStart"/>
       <w:r>
         <w:rPr>
-          <w:rFonts w:eastAsia="MS PGothic" w:cs="Lucida Grande"/>
-          <w:szCs w:val="22"/>
-          <w:lang w:val="en-US" w:eastAsia="en-US"/>
-        </w:rPr>
-        <w:t>n":"current","t</w:t>
+          <w:lang w:val="en-US"/>
+        </w:rPr>
+        <w:t>SensorData</w:t>
       </w:r>
       <w:proofErr w:type="spellEnd"/>
-      <w:proofErr w:type="gramStart"/>
-      <w:r>
-        <w:rPr>
-          <w:rFonts w:eastAsia="MS PGothic" w:cs="Lucida Grande"/>
-          <w:szCs w:val="22"/>
-          <w:lang w:val="en-US" w:eastAsia="en-US"/>
-        </w:rPr>
-        <w:t>":-</w:t>
-      </w:r>
-      <w:proofErr w:type="gramEnd"/>
-      <w:r>
-        <w:rPr>
-          <w:rFonts w:eastAsia="MS PGothic" w:cs="Lucida Grande"/>
-          <w:szCs w:val="22"/>
-          <w:lang w:val="en-US" w:eastAsia="en-US"/>
-        </w:rPr>
-        <w:t>3,"v":1.4},</w:t>
+      <w:r>
+        <w:rPr>
+          <w:lang w:val="en-US"/>
+        </w:rPr>
+        <w:t xml:space="preserve"> Store- </w:t>
+      </w:r>
+      <w:proofErr w:type="spellStart"/>
+      <w:r>
+        <w:rPr>
+          <w:lang w:val="en-US"/>
+        </w:rPr>
+        <w:t>SigML</w:t>
+      </w:r>
+      <w:proofErr w:type="spellEnd"/>
+      <w:r>
+        <w:rPr>
+          <w:lang w:val="en-US"/>
+        </w:rPr>
+        <w:t xml:space="preserve"> response</w:t>
       </w:r>
     </w:p>
     <w:p>
@@ -1472,7 +1816,7 @@
           <w:szCs w:val="22"/>
           <w:lang w:val="en-US" w:eastAsia="en-US"/>
         </w:rPr>
-        <w:t xml:space="preserve">   </w:t>
+        <w:t>{“p”: 0,</w:t>
       </w:r>
       <w:r>
         <w:rPr>
@@ -1480,35 +1824,48 @@
           <w:szCs w:val="22"/>
           <w:lang w:val="en-US" w:eastAsia="en-US"/>
         </w:rPr>
-        <w:t>{"</w:t>
-      </w:r>
-      <w:proofErr w:type="spellStart"/>
+        <w:br/>
+        <w:t xml:space="preserve">  </w:t>
+      </w:r>
       <w:r>
         <w:rPr>
           <w:rFonts w:eastAsia="MS PGothic" w:cs="Lucida Grande"/>
           <w:szCs w:val="22"/>
           <w:lang w:val="en-US" w:eastAsia="en-US"/>
         </w:rPr>
-        <w:t>n":"current","t</w:t>
-      </w:r>
-      <w:proofErr w:type="spellEnd"/>
-      <w:proofErr w:type="gramStart"/>
+        <w:t>"</w:t>
+      </w:r>
       <w:r>
         <w:rPr>
           <w:rFonts w:eastAsia="MS PGothic" w:cs="Lucida Grande"/>
           <w:szCs w:val="22"/>
           <w:lang w:val="en-US" w:eastAsia="en-US"/>
         </w:rPr>
-        <w:t>":-</w:t>
-      </w:r>
-      <w:proofErr w:type="gramEnd"/>
+        <w:t>x</w:t>
+      </w:r>
       <w:r>
         <w:rPr>
           <w:rFonts w:eastAsia="MS PGothic" w:cs="Lucida Grande"/>
           <w:szCs w:val="22"/>
           <w:lang w:val="en-US" w:eastAsia="en-US"/>
         </w:rPr>
-        <w:t>2,"v":1.5},</w:t>
+        <w:t>":"</w:t>
+      </w:r>
+      <w:r>
+        <w:rPr>
+          <w:rFonts w:eastAsia="MS PGothic" w:cs="Lucida Grande"/>
+          <w:szCs w:val="22"/>
+          <w:lang w:val="en-US" w:eastAsia="en-US"/>
+        </w:rPr>
+        <w:t xml:space="preserve"> </w:t>
+      </w:r>
+      <w:r>
+        <w:rPr>
+          <w:rFonts w:eastAsia="MS PGothic" w:cs="Lucida Grande"/>
+          <w:szCs w:val="22"/>
+          <w:lang w:val="en-US" w:eastAsia="en-US"/>
+        </w:rPr>
+        <w:t>0</w:t>
       </w:r>
     </w:p>
     <w:p>
@@ -1531,44 +1888,50 @@
           <w:szCs w:val="22"/>
           <w:lang w:val="en-US" w:eastAsia="en-US"/>
         </w:rPr>
-        <w:t xml:space="preserve">   </w:t>
-      </w:r>
-      <w:r>
-        <w:rPr>
-          <w:rFonts w:eastAsia="MS PGothic" w:cs="Lucida Grande"/>
-          <w:szCs w:val="22"/>
-          <w:lang w:val="en-US" w:eastAsia="en-US"/>
-        </w:rPr>
-        <w:t>{"</w:t>
+        <w:t>}</w:t>
+      </w:r>
+    </w:p>
+    <w:p>
+      <w:pPr>
+        <w:pStyle w:val="BodyText"/>
+      </w:pPr>
+      <w:r>
+        <w:t>The x tag (</w:t>
       </w:r>
       <w:proofErr w:type="spellStart"/>
       <w:r>
-        <w:rPr>
-          <w:rFonts w:eastAsia="MS PGothic" w:cs="Lucida Grande"/>
-          <w:szCs w:val="22"/>
-          <w:lang w:val="en-US" w:eastAsia="en-US"/>
-        </w:rPr>
-        <w:t>n":"current","t</w:t>
+        <w:t>eXeption</w:t>
       </w:r>
       <w:proofErr w:type="spellEnd"/>
-      <w:proofErr w:type="gramStart"/>
-      <w:r>
-        <w:rPr>
-          <w:rFonts w:eastAsia="MS PGothic" w:cs="Lucida Grande"/>
-          <w:szCs w:val="22"/>
-          <w:lang w:val="en-US" w:eastAsia="en-US"/>
-        </w:rPr>
-        <w:t>":-</w:t>
-      </w:r>
-      <w:proofErr w:type="gramEnd"/>
-      <w:r>
-        <w:rPr>
-          <w:rFonts w:eastAsia="MS PGothic" w:cs="Lucida Grande"/>
-          <w:szCs w:val="22"/>
-          <w:lang w:val="en-US" w:eastAsia="en-US"/>
-        </w:rPr>
-        <w:t>1,"v":1.6},</w:t>
-      </w:r>
+      <w:r>
+        <w:t xml:space="preserve">) value of 0 indicates “No error”. A value different than 0 must also be accompanied by an </w:t>
+      </w:r>
+      <w:proofErr w:type="spellStart"/>
+      <w:r>
+        <w:t>xs</w:t>
+      </w:r>
+      <w:proofErr w:type="spellEnd"/>
+      <w:r>
+        <w:t xml:space="preserve"> tag that in plain text gives a reason for the error.</w:t>
+      </w:r>
+    </w:p>
+    <w:p>
+      <w:pPr>
+        <w:pStyle w:val="BodyText"/>
+      </w:pPr>
+    </w:p>
+    <w:p>
+      <w:pPr>
+        <w:pStyle w:val="BodyText"/>
+      </w:pPr>
+      <w:r>
+        <w:t>If the uploaded JSON is incorrectly constructed, then the following example response could be received.</w:t>
+      </w:r>
+    </w:p>
+    <w:p>
+      <w:pPr>
+        <w:pStyle w:val="BodyText"/>
+      </w:pPr>
     </w:p>
     <w:p>
       <w:pPr>
@@ -1590,7 +1953,56 @@
           <w:szCs w:val="22"/>
           <w:lang w:val="en-US" w:eastAsia="en-US"/>
         </w:rPr>
-        <w:t xml:space="preserve">   {"n":"current","v":1.7}</w:t>
+        <w:t>{“p”: 0,</w:t>
+      </w:r>
+      <w:r>
+        <w:rPr>
+          <w:rFonts w:eastAsia="MS PGothic" w:cs="Lucida Grande"/>
+          <w:szCs w:val="22"/>
+          <w:lang w:val="en-US" w:eastAsia="en-US"/>
+        </w:rPr>
+        <w:br/>
+        <w:t xml:space="preserve">  </w:t>
+      </w:r>
+      <w:r>
+        <w:rPr>
+          <w:rFonts w:eastAsia="MS PGothic" w:cs="Lucida Grande"/>
+          <w:szCs w:val="22"/>
+          <w:lang w:val="en-US" w:eastAsia="en-US"/>
+        </w:rPr>
+        <w:t>"</w:t>
+      </w:r>
+      <w:r>
+        <w:rPr>
+          <w:rFonts w:eastAsia="MS PGothic" w:cs="Lucida Grande"/>
+          <w:szCs w:val="22"/>
+          <w:lang w:val="en-US" w:eastAsia="en-US"/>
+        </w:rPr>
+        <w:t>x</w:t>
+      </w:r>
+      <w:r>
+        <w:rPr>
+          <w:rFonts w:eastAsia="MS PGothic" w:cs="Lucida Grande"/>
+          <w:szCs w:val="22"/>
+          <w:lang w:val="en-US" w:eastAsia="en-US"/>
+        </w:rPr>
+        <w:t>":"</w:t>
+      </w:r>
+      <w:r>
+        <w:rPr>
+          <w:rFonts w:eastAsia="MS PGothic" w:cs="Lucida Grande"/>
+          <w:szCs w:val="22"/>
+          <w:lang w:val="en-US" w:eastAsia="en-US"/>
+        </w:rPr>
+        <w:t xml:space="preserve"> </w:t>
+      </w:r>
+      <w:r>
+        <w:rPr>
+          <w:rFonts w:eastAsia="MS PGothic" w:cs="Lucida Grande"/>
+          <w:szCs w:val="22"/>
+          <w:lang w:val="en-US" w:eastAsia="en-US"/>
+        </w:rPr>
+        <w:t>2,</w:t>
       </w:r>
     </w:p>
     <w:p>
@@ -1613,36 +2025,26 @@
           <w:szCs w:val="22"/>
           <w:lang w:val="en-US" w:eastAsia="en-US"/>
         </w:rPr>
-        <w:t>]</w:t>
-      </w:r>
-    </w:p>
-    <w:p>
-      <w:pPr>
-        <w:pStyle w:val="Heading1"/>
-        <w:rPr>
-          <w:lang w:val="en-US"/>
-        </w:rPr>
-      </w:pPr>
-      <w:r>
-        <w:rPr>
-          <w:lang w:val="en-US"/>
-        </w:rPr>
-        <w:t>3.2</w:t>
-      </w:r>
-      <w:r>
-        <w:rPr>
-          <w:lang w:val="en-US"/>
-        </w:rPr>
-        <w:t xml:space="preserve">. </w:t>
+        <w:t xml:space="preserve">  “</w:t>
       </w:r>
       <w:proofErr w:type="spellStart"/>
       <w:r>
         <w:rPr>
-          <w:lang w:val="en-US"/>
-        </w:rPr>
-        <w:t>GenericFile</w:t>
+          <w:rFonts w:eastAsia="MS PGothic" w:cs="Lucida Grande"/>
+          <w:szCs w:val="22"/>
+          <w:lang w:val="en-US" w:eastAsia="en-US"/>
+        </w:rPr>
+        <w:t>xs</w:t>
       </w:r>
       <w:proofErr w:type="spellEnd"/>
+      <w:r>
+        <w:rPr>
+          <w:rFonts w:eastAsia="MS PGothic" w:cs="Lucida Grande"/>
+          <w:szCs w:val="22"/>
+          <w:lang w:val="en-US" w:eastAsia="en-US"/>
+        </w:rPr>
+        <w:t>”: “JSON Parse error”</w:t>
+      </w:r>
     </w:p>
     <w:p>
       <w:pPr>
@@ -1653,69 +2055,52 @@
           <w:right w:val="single" w:sz="4" w:space="4" w:color="auto"/>
         </w:pBdr>
         <w:rPr>
-          <w:lang w:val="en-US"/>
-        </w:rPr>
-      </w:pPr>
-      <w:r>
-        <w:rPr>
           <w:rFonts w:eastAsia="MS PGothic" w:cs="Lucida Grande"/>
           <w:szCs w:val="22"/>
           <w:lang w:val="en-US" w:eastAsia="en-US"/>
         </w:rPr>
-        <w:t xml:space="preserve">The </w:t>
-      </w:r>
-      <w:proofErr w:type="spellStart"/>
+      </w:pPr>
       <w:r>
         <w:rPr>
           <w:rFonts w:eastAsia="MS PGothic" w:cs="Lucida Grande"/>
           <w:szCs w:val="22"/>
           <w:lang w:val="en-US" w:eastAsia="en-US"/>
         </w:rPr>
+        <w:t>}</w:t>
+      </w:r>
+    </w:p>
+    <w:p>
+      <w:pPr>
+        <w:pStyle w:val="BodyText"/>
+      </w:pPr>
+    </w:p>
+    <w:p>
+      <w:pPr>
+        <w:pStyle w:val="Heading1"/>
+        <w:rPr>
+          <w:lang w:val="en-US"/>
+        </w:rPr>
+      </w:pPr>
+      <w:r>
+        <w:rPr>
+          <w:lang w:val="en-US"/>
+        </w:rPr>
+        <w:t>3.2</w:t>
+      </w:r>
+      <w:r>
+        <w:rPr>
+          <w:lang w:val="en-US"/>
+        </w:rPr>
+        <w:t xml:space="preserve">. </w:t>
+      </w:r>
+      <w:proofErr w:type="spellStart"/>
+      <w:r>
+        <w:rPr>
+          <w:lang w:val="en-US"/>
+        </w:rPr>
         <w:t>GenericFile</w:t>
       </w:r>
       <w:proofErr w:type="spellEnd"/>
-      <w:r>
-        <w:rPr>
-          <w:rFonts w:eastAsia="MS PGothic" w:cs="Lucida Grande"/>
-          <w:szCs w:val="22"/>
-          <w:lang w:val="en-US" w:eastAsia="en-US"/>
-        </w:rPr>
-        <w:t xml:space="preserve"> can be any type of file. The extension and mime type </w:t>
-      </w:r>
-      <w:proofErr w:type="gramStart"/>
-      <w:r>
-        <w:rPr>
-          <w:rFonts w:eastAsia="MS PGothic" w:cs="Lucida Grande"/>
-          <w:szCs w:val="22"/>
-          <w:lang w:val="en-US" w:eastAsia="en-US"/>
-        </w:rPr>
-        <w:t>define</w:t>
-      </w:r>
-      <w:r>
-        <w:rPr>
-          <w:rFonts w:eastAsia="MS PGothic" w:cs="Lucida Grande"/>
-          <w:szCs w:val="22"/>
-          <w:lang w:val="en-US" w:eastAsia="en-US"/>
-        </w:rPr>
-        <w:t>s</w:t>
-      </w:r>
-      <w:proofErr w:type="gramEnd"/>
-      <w:r>
-        <w:rPr>
-          <w:rFonts w:eastAsia="MS PGothic" w:cs="Lucida Grande"/>
-          <w:szCs w:val="22"/>
-          <w:lang w:val="en-US" w:eastAsia="en-US"/>
-        </w:rPr>
-        <w:t xml:space="preserve"> the content.</w:t>
-      </w:r>
-      <w:r>
-        <w:rPr>
-          <w:rFonts w:eastAsia="MS PGothic" w:cs="Lucida Grande"/>
-          <w:szCs w:val="22"/>
-          <w:lang w:val="en-US" w:eastAsia="en-US"/>
-        </w:rPr>
-        <w:t xml:space="preserve">    </w:t>
-      </w:r>
     </w:p>
     <w:p>
       <w:pPr>
@@ -1726,10 +2111,75 @@
           <w:right w:val="single" w:sz="4" w:space="4" w:color="auto"/>
         </w:pBdr>
         <w:rPr>
+          <w:lang w:val="en-US"/>
+        </w:rPr>
+      </w:pPr>
+      <w:r>
+        <w:rPr>
           <w:rFonts w:eastAsia="MS PGothic" w:cs="Lucida Grande"/>
           <w:szCs w:val="22"/>
           <w:lang w:val="en-US" w:eastAsia="en-US"/>
         </w:rPr>
+        <w:t xml:space="preserve">The </w:t>
+      </w:r>
+      <w:proofErr w:type="spellStart"/>
+      <w:r>
+        <w:rPr>
+          <w:rFonts w:eastAsia="MS PGothic" w:cs="Lucida Grande"/>
+          <w:szCs w:val="22"/>
+          <w:lang w:val="en-US" w:eastAsia="en-US"/>
+        </w:rPr>
+        <w:t>GenericFile</w:t>
+      </w:r>
+      <w:proofErr w:type="spellEnd"/>
+      <w:r>
+        <w:rPr>
+          <w:rFonts w:eastAsia="MS PGothic" w:cs="Lucida Grande"/>
+          <w:szCs w:val="22"/>
+          <w:lang w:val="en-US" w:eastAsia="en-US"/>
+        </w:rPr>
+        <w:t xml:space="preserve"> can be any type of file. The extension and mime type </w:t>
+      </w:r>
+      <w:proofErr w:type="gramStart"/>
+      <w:r>
+        <w:rPr>
+          <w:rFonts w:eastAsia="MS PGothic" w:cs="Lucida Grande"/>
+          <w:szCs w:val="22"/>
+          <w:lang w:val="en-US" w:eastAsia="en-US"/>
+        </w:rPr>
+        <w:t>define</w:t>
+      </w:r>
+      <w:proofErr w:type="gramEnd"/>
+      <w:r>
+        <w:rPr>
+          <w:rFonts w:eastAsia="MS PGothic" w:cs="Lucida Grande"/>
+          <w:szCs w:val="22"/>
+          <w:lang w:val="en-US" w:eastAsia="en-US"/>
+        </w:rPr>
+        <w:t xml:space="preserve"> the content.</w:t>
+      </w:r>
+      <w:r>
+        <w:rPr>
+          <w:rFonts w:eastAsia="MS PGothic" w:cs="Lucida Grande"/>
+          <w:szCs w:val="22"/>
+          <w:lang w:val="en-US" w:eastAsia="en-US"/>
+        </w:rPr>
+        <w:t xml:space="preserve">    </w:t>
+      </w:r>
+    </w:p>
+    <w:p>
+      <w:pPr>
+        <w:pBdr>
+          <w:top w:val="single" w:sz="4" w:space="1" w:color="auto"/>
+          <w:left w:val="single" w:sz="4" w:space="4" w:color="auto"/>
+          <w:bottom w:val="single" w:sz="4" w:space="1" w:color="auto"/>
+          <w:right w:val="single" w:sz="4" w:space="4" w:color="auto"/>
+        </w:pBdr>
+        <w:rPr>
+          <w:rFonts w:eastAsia="MS PGothic" w:cs="Lucida Grande"/>
+          <w:szCs w:val="22"/>
+          <w:lang w:val="en-US" w:eastAsia="en-US"/>
+        </w:rPr>
       </w:pPr>
       <w:r>
         <w:rPr>
@@ -1737,8 +2187,6 @@
         </w:rPr>
         <w:br w:type="page"/>
       </w:r>
-      <w:bookmarkStart w:id="3" w:name="_GoBack"/>
-      <w:bookmarkEnd w:id="3"/>
     </w:p>
     <w:p>
       <w:pPr>
@@ -2019,21 +2467,117 @@
                 <w:lang w:val="pt-PT"/>
               </w:rPr>
             </w:pPr>
-            <w:proofErr w:type="spellStart"/>
             <w:r>
               <w:rPr>
                 <w:rFonts w:ascii="Times New Roman" w:hAnsi="Times New Roman" w:cs="Times New Roman"/>
                 <w:sz w:val="22"/>
               </w:rPr>
-              <w:t>Jens</w:t>
+              <w:t>Jens Eliasson</w:t>
             </w:r>
-            <w:proofErr w:type="spellEnd"/>
+          </w:p>
+        </w:tc>
+      </w:tr>
+      <w:tr>
+        <w:tc>
+          <w:tcPr>
+            <w:tcW w:w="668" w:type="dxa"/>
+          </w:tcPr>
+          <w:p>
+            <w:pPr>
+              <w:pStyle w:val="BodyText"/>
+              <w:rPr>
+                <w:rFonts w:ascii="Times New Roman" w:hAnsi="Times New Roman" w:cs="Times New Roman"/>
+                <w:sz w:val="22"/>
+              </w:rPr>
+            </w:pPr>
             <w:r>
               <w:rPr>
                 <w:rFonts w:ascii="Times New Roman" w:hAnsi="Times New Roman" w:cs="Times New Roman"/>
                 <w:sz w:val="22"/>
               </w:rPr>
-              <w:t xml:space="preserve"> Eliasson</w:t>
+              <w:t>2</w:t>
+            </w:r>
+          </w:p>
+        </w:tc>
+        <w:tc>
+          <w:tcPr>
+            <w:tcW w:w="1786" w:type="dxa"/>
+          </w:tcPr>
+          <w:p>
+            <w:pPr>
+              <w:pStyle w:val="BodyText"/>
+              <w:rPr>
+                <w:lang w:val="pt-PT"/>
+              </w:rPr>
+            </w:pPr>
+            <w:r>
+              <w:rPr>
+                <w:rFonts w:ascii="Times New Roman" w:hAnsi="Times New Roman" w:cs="Times New Roman"/>
+                <w:sz w:val="22"/>
+              </w:rPr>
+              <w:t>2018-10-30</w:t>
+            </w:r>
+          </w:p>
+        </w:tc>
+        <w:tc>
+          <w:tcPr>
+            <w:tcW w:w="913" w:type="dxa"/>
+          </w:tcPr>
+          <w:p>
+            <w:pPr>
+              <w:pStyle w:val="BodyText"/>
+              <w:rPr>
+                <w:rFonts w:ascii="Times New Roman" w:hAnsi="Times New Roman" w:cs="Times New Roman"/>
+                <w:sz w:val="22"/>
+              </w:rPr>
+            </w:pPr>
+            <w:r>
+              <w:rPr>
+                <w:rFonts w:ascii="Times New Roman" w:hAnsi="Times New Roman" w:cs="Times New Roman"/>
+                <w:sz w:val="22"/>
+              </w:rPr>
+              <w:t>G4.0</w:t>
+            </w:r>
+          </w:p>
+        </w:tc>
+        <w:tc>
+          <w:tcPr>
+            <w:tcW w:w="3104" w:type="dxa"/>
+          </w:tcPr>
+          <w:p>
+            <w:pPr>
+              <w:pStyle w:val="BodyText"/>
+              <w:rPr>
+                <w:rFonts w:ascii="Times New Roman" w:hAnsi="Times New Roman" w:cs="Times New Roman"/>
+                <w:sz w:val="22"/>
+              </w:rPr>
+            </w:pPr>
+            <w:r>
+              <w:rPr>
+                <w:rFonts w:ascii="Times New Roman" w:hAnsi="Times New Roman" w:cs="Times New Roman"/>
+                <w:sz w:val="22"/>
+              </w:rPr>
+              <w:t>Text update</w:t>
+            </w:r>
+          </w:p>
+        </w:tc>
+        <w:tc>
+          <w:tcPr>
+            <w:tcW w:w="2300" w:type="dxa"/>
+          </w:tcPr>
+          <w:p>
+            <w:pPr>
+              <w:pStyle w:val="BodyText"/>
+              <w:rPr>
+                <w:lang w:val="pt-PT"/>
+              </w:rPr>
+            </w:pPr>
+            <w:r>
+              <w:rPr>
+                <w:rFonts w:ascii="Times New Roman" w:hAnsi="Times New Roman" w:cs="Times New Roman"/>
+                <w:sz w:val="22"/>
+              </w:rPr>
+              <w:t>Jens Eliasson</w:t>
             </w:r>
           </w:p>
         </w:tc>
@@ -2436,7 +2980,7 @@
       <mc:AlternateContent>
         <mc:Choice Requires="wps">
           <w:drawing>
-            <wp:anchor distT="0" distB="0" distL="114300" distR="114300" simplePos="0" relativeHeight="251671552" behindDoc="0" locked="0" layoutInCell="1" allowOverlap="1" wp14:anchorId="3799705B" wp14:editId="14782508">
+            <wp:anchor distT="0" distB="0" distL="114300" distR="114300" simplePos="0" relativeHeight="251671552" behindDoc="0" locked="0" layoutInCell="1" allowOverlap="1" wp14:anchorId="6DD1F321" wp14:editId="2A69390B">
               <wp:simplePos x="0" y="0"/>
               <wp:positionH relativeFrom="column">
                 <wp:posOffset>0</wp:posOffset>
@@ -2626,7 +3170,7 @@
         </mc:Choice>
         <mc:Fallback>
           <w:pict>
-            <v:shapetype w14:anchorId="3799705B" id="_x0000_t202" coordsize="21600,21600" o:spt="202" path="m,l,21600r21600,l21600,xe">
+            <v:shapetype w14:anchorId="6DD1F321" id="_x0000_t202" coordsize="21600,21600" o:spt="202" path="m,l,21600r21600,l21600,xe">
               <v:stroke joinstyle="miter"/>
               <v:path gradientshapeok="t" o:connecttype="rect"/>
             </v:shapetype>
@@ -2761,7 +3305,7 @@
         <w:lang w:val="en-US" w:eastAsia="en-US"/>
       </w:rPr>
       <w:drawing>
-        <wp:anchor distT="0" distB="0" distL="114300" distR="114300" simplePos="0" relativeHeight="251670528" behindDoc="1" locked="0" layoutInCell="1" allowOverlap="1" wp14:anchorId="603172CE" wp14:editId="640E2CF0">
+        <wp:anchor distT="0" distB="0" distL="114300" distR="114300" simplePos="0" relativeHeight="251670528" behindDoc="1" locked="0" layoutInCell="1" allowOverlap="1" wp14:anchorId="21BE1ECF" wp14:editId="15B0AD70">
           <wp:simplePos x="0" y="0"/>
           <wp:positionH relativeFrom="column">
             <wp:posOffset>-913434</wp:posOffset>
@@ -2805,7 +3349,7 @@
                   </a:prstGeom>
                   <a:extLst>
                     <a:ext uri="{FAA26D3D-D897-4be2-8F04-BA451C77F1D7}">
-                      <ma14:placeholderFlag xmlns="" xmlns:mo="http://schemas.microsoft.com/office/mac/office/2008/main" xmlns:mv="urn:schemas-microsoft-com:mac:vml" xmlns:o="urn:schemas-microsoft-com:office:office" xmlns:v="urn:schemas-microsoft-com:vml" xmlns:w10="urn:schemas-microsoft-com:office:word" xmlns:w="http://schemas.openxmlformats.org/wordprocessingml/2006/main" xmlns:ma14="http://schemas.microsoft.com/office/mac/drawingml/2011/main" xmlns:ve="http://schemas.openxmlformats.org/markup-compatibility/2006"/>
+                      <ma14:placeholderFlag xmlns:ve="http://schemas.openxmlformats.org/markup-compatibility/2006" xmlns:ma14="http://schemas.microsoft.com/office/mac/drawingml/2011/main" xmlns:w="http://schemas.openxmlformats.org/wordprocessingml/2006/main" xmlns:w10="urn:schemas-microsoft-com:office:word" xmlns:v="urn:schemas-microsoft-com:vml" xmlns:o="urn:schemas-microsoft-com:office:office" xmlns:mv="urn:schemas-microsoft-com:mac:vml" xmlns:mo="http://schemas.microsoft.com/office/mac/office/2008/main" xmlns=""/>
                     </a:ext>
                   </a:extLst>
                 </pic:spPr>
@@ -2841,7 +3385,7 @@
       <mc:AlternateContent>
         <mc:Choice Requires="wps">
           <w:drawing>
-            <wp:anchor distT="0" distB="0" distL="114300" distR="114300" simplePos="0" relativeHeight="251659264" behindDoc="0" locked="0" layoutInCell="1" allowOverlap="1" wp14:anchorId="0EDEE6CE" wp14:editId="18492ABB">
+            <wp:anchor distT="0" distB="0" distL="114300" distR="114300" simplePos="0" relativeHeight="251659264" behindDoc="0" locked="0" layoutInCell="1" allowOverlap="1" wp14:anchorId="35FA6B0B" wp14:editId="62E9582A">
               <wp:simplePos x="0" y="0"/>
               <wp:positionH relativeFrom="page">
                 <wp:posOffset>460375</wp:posOffset>
@@ -2967,7 +3511,7 @@
         </mc:Choice>
         <mc:Fallback>
           <w:pict>
-            <v:shape w14:anchorId="0EDEE6CE" id="Text Box 5" o:spid="_x0000_s1028" type="#_x0000_t202" style="position:absolute;margin-left:36.25pt;margin-top:806pt;width:546.3pt;height:17.3pt;z-index:251659264;visibility:visible;mso-wrap-style:square;mso-width-percent:0;mso-height-percent:0;mso-wrap-distance-left:9pt;mso-wrap-distance-top:0;mso-wrap-distance-right:9pt;mso-wrap-distance-bottom:0;mso-position-horizontal:absolute;mso-position-horizontal-relative:page;mso-position-vertical:absolute;mso-position-vertical-relative:page;mso-width-percent:0;mso-height-percent:0;mso-width-relative:margin;mso-height-relative:margin;v-text-anchor:top" o:gfxdata="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" filled="f" stroked="f">
+            <v:shape w14:anchorId="35FA6B0B" id="Text Box 5" o:spid="_x0000_s1028" type="#_x0000_t202" style="position:absolute;margin-left:36.25pt;margin-top:806pt;width:546.3pt;height:17.3pt;z-index:251659264;visibility:visible;mso-wrap-style:square;mso-width-percent:0;mso-height-percent:0;mso-wrap-distance-left:9pt;mso-wrap-distance-top:0;mso-wrap-distance-right:9pt;mso-wrap-distance-bottom:0;mso-position-horizontal:absolute;mso-position-horizontal-relative:page;mso-position-vertical:absolute;mso-position-vertical-relative:page;mso-width-percent:0;mso-height-percent:0;mso-width-relative:margin;mso-height-relative:margin;v-text-anchor:top" o:gfxdata="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" filled="f" stroked="f">
               <v:textbox inset="0,0,0,0">
                 <w:txbxContent>
                   <w:p>
@@ -3038,7 +3582,7 @@
       <mc:AlternateContent>
         <mc:Choice Requires="wps">
           <w:drawing>
-            <wp:anchor distT="4294967295" distB="4294967295" distL="114300" distR="114300" simplePos="0" relativeHeight="251662336" behindDoc="0" locked="0" layoutInCell="1" allowOverlap="1" wp14:anchorId="49F8FCC2" wp14:editId="70057A7C">
+            <wp:anchor distT="4294967295" distB="4294967295" distL="114300" distR="114300" simplePos="0" relativeHeight="251662336" behindDoc="0" locked="0" layoutInCell="1" allowOverlap="1" wp14:anchorId="2CE834ED" wp14:editId="634330A0">
               <wp:simplePos x="0" y="0"/>
               <wp:positionH relativeFrom="column">
                 <wp:posOffset>-799465</wp:posOffset>
@@ -3137,7 +3681,7 @@
       <mc:AlternateContent>
         <mc:Choice Requires="wps">
           <w:drawing>
-            <wp:anchor distT="0" distB="0" distL="114300" distR="114300" simplePos="0" relativeHeight="251666432" behindDoc="0" locked="0" layoutInCell="1" allowOverlap="1">
+            <wp:anchor distT="0" distB="0" distL="114300" distR="114300" simplePos="0" relativeHeight="251666432" behindDoc="0" locked="0" layoutInCell="1" allowOverlap="1" wp14:anchorId="70F4A672" wp14:editId="74A25D65">
               <wp:simplePos x="0" y="0"/>
               <wp:positionH relativeFrom="page">
                 <wp:posOffset>460375</wp:posOffset>
@@ -3263,7 +3807,7 @@
         </mc:Choice>
         <mc:Fallback>
           <w:pict>
-            <v:shapetype id="_x0000_t202" coordsize="21600,21600" o:spt="202" path="m,l,21600r21600,l21600,xe">
+            <v:shapetype w14:anchorId="70F4A672" id="_x0000_t202" coordsize="21600,21600" o:spt="202" path="m,l,21600r21600,l21600,xe">
               <v:stroke joinstyle="miter"/>
               <v:path gradientshapeok="t" o:connecttype="rect"/>
             </v:shapetype>
@@ -3338,7 +3882,7 @@
       <mc:AlternateContent>
         <mc:Choice Requires="wps">
           <w:drawing>
-            <wp:anchor distT="4294967295" distB="4294967295" distL="114300" distR="114300" simplePos="0" relativeHeight="251667456" behindDoc="0" locked="0" layoutInCell="1" allowOverlap="1">
+            <wp:anchor distT="4294967295" distB="4294967295" distL="114300" distR="114300" simplePos="0" relativeHeight="251667456" behindDoc="0" locked="0" layoutInCell="1" allowOverlap="1" wp14:anchorId="13E5E0CF" wp14:editId="74EE1513">
               <wp:simplePos x="0" y="0"/>
               <wp:positionH relativeFrom="column">
                 <wp:posOffset>-799465</wp:posOffset>
@@ -3464,7 +4008,7 @@
         <w:lang w:val="en-US" w:eastAsia="en-US"/>
       </w:rPr>
       <w:drawing>
-        <wp:anchor distT="0" distB="0" distL="114300" distR="114300" simplePos="0" relativeHeight="251657728" behindDoc="1" locked="0" layoutInCell="1" allowOverlap="1" wp14:anchorId="6C60A85C" wp14:editId="5327C410">
+        <wp:anchor distT="0" distB="0" distL="114300" distR="114300" simplePos="0" relativeHeight="251657728" behindDoc="1" locked="0" layoutInCell="1" allowOverlap="1" wp14:anchorId="1CDA2B66" wp14:editId="78BFB6BA">
           <wp:simplePos x="0" y="0"/>
           <wp:positionH relativeFrom="page">
             <wp:posOffset>356870</wp:posOffset>
@@ -3786,7 +4330,7 @@
               <w:sz w:val="18"/>
               <w:szCs w:val="18"/>
             </w:rPr>
-            <w:t>2018-09-19</w:t>
+            <w:t>2018-10-30</w:t>
           </w:r>
           <w:r>
             <w:rPr>
@@ -4469,7 +5013,7 @@
               <w:sz w:val="18"/>
               <w:szCs w:val="18"/>
             </w:rPr>
-            <w:t>2018-09-19</w:t>
+            <w:t>2018-10-30</w:t>
           </w:r>
           <w:r>
             <w:rPr>
@@ -4727,7 +5271,7 @@
         <w:lang w:val="en-US" w:eastAsia="en-US"/>
       </w:rPr>
       <w:drawing>
-        <wp:anchor distT="0" distB="0" distL="114300" distR="114300" simplePos="0" relativeHeight="251658752" behindDoc="1" locked="0" layoutInCell="1" allowOverlap="1" wp14:anchorId="630342FD" wp14:editId="0F2DBD74">
+        <wp:anchor distT="0" distB="0" distL="114300" distR="114300" simplePos="0" relativeHeight="251658752" behindDoc="1" locked="0" layoutInCell="1" allowOverlap="1" wp14:anchorId="23AD63BC" wp14:editId="4DD7F591">
           <wp:simplePos x="0" y="0"/>
           <wp:positionH relativeFrom="page">
             <wp:posOffset>356870</wp:posOffset>
@@ -6641,6 +7185,7 @@
     <w:sig w:usb0="E00002FF" w:usb1="6AC7FDFB" w:usb2="08000012" w:usb3="00000000" w:csb0="0002009F" w:csb1="00000000"/>
   </w:font>
   <w:font w:name="Lucida Grande">
+    <w:altName w:val="Arial"/>
     <w:panose1 w:val="020B0600040502020204"/>
     <w:charset w:val="00"/>
     <w:family w:val="swiss"/>
@@ -6648,7 +7193,7 @@
     <w:sig w:usb0="E1000AEF" w:usb1="5000A1FF" w:usb2="00000000" w:usb3="00000000" w:csb0="000001BF" w:csb1="00000000"/>
   </w:font>
   <w:font w:name="MinionPro-Regular">
-    <w:altName w:val="Calibri"/>
+    <w:altName w:val="Minion Pro"/>
     <w:panose1 w:val="02040503050306020203"/>
     <w:charset w:val="4D"/>
     <w:family w:val="auto"/>
@@ -6676,7 +7221,7 @@
     <w:charset w:val="00"/>
     <w:family w:val="swiss"/>
     <w:pitch w:val="variable"/>
-    <w:sig w:usb0="E0002AFF" w:usb1="C000247B" w:usb2="00000009" w:usb3="00000000" w:csb0="000001FF" w:csb1="00000000"/>
+    <w:sig w:usb0="A00002EF" w:usb1="4000207B" w:usb2="00000000" w:usb3="00000000" w:csb0="0000019F" w:csb1="00000000"/>
   </w:font>
 </w:fonts>
 </file>
@@ -6698,6 +7243,7 @@
   </w:compat>
   <w:rsids>
     <w:rsidRoot w:val="004D1834"/>
+    <w:rsid w:val="00374A58"/>
     <w:rsid w:val="003D3F58"/>
     <w:rsid w:val="00460F03"/>
     <w:rsid w:val="004D1834"/>
@@ -7512,7 +8058,7 @@
 </file>
 
 <file path=customXml/itemProps1.xml><?xml version="1.0" encoding="utf-8"?>
-<ds:datastoreItem xmlns:ds="http://schemas.openxmlformats.org/officeDocument/2006/customXml" ds:itemID="{578C1AE4-01BC-2448-8503-7DCBFD345742}">
+<ds:datastoreItem xmlns:ds="http://schemas.openxmlformats.org/officeDocument/2006/customXml" ds:itemID="{218AEC4B-152D-7243-9C6E-25DA8001D227}">
   <ds:schemaRefs>
     <ds:schemaRef ds:uri="http://schemas.openxmlformats.org/officeDocument/2006/bibliography"/>
   </ds:schemaRefs>

</xml_diff>